<commit_message>
updates to drafts and tables
</commit_message>
<xml_diff>
--- a/ms/introduction.docx
+++ b/ms/introduction.docx
@@ -25,7 +25,7 @@
           <w:b/>
           <w:sz w:val="28"/>
         </w:rPr>
-        <w:t xml:space="preserve"> </w:t>
+        <w:t xml:space="preserve"> No </w:t>
       </w:r>
       <w:r>
         <w:rPr>
@@ -33,7 +33,23 @@
           <w:b/>
           <w:sz w:val="28"/>
         </w:rPr>
-        <w:t>No evidence of greater male variability in animal personalities: a meta-analysis of sex differences in behavioural types across the animal kingdom</w:t>
+        <w:t xml:space="preserve">meta-analytic </w:t>
+      </w:r>
+      <w:r>
+        <w:rPr>
+          <w:rFonts w:ascii="Garamond" w:hAnsi="Garamond"/>
+          <w:b/>
+          <w:sz w:val="28"/>
+        </w:rPr>
+        <w:t>evidence of greater male variability in animal personalities across the animal kingdom</w:t>
+      </w:r>
+      <w:r>
+        <w:rPr>
+          <w:rFonts w:ascii="Garamond" w:hAnsi="Garamond"/>
+          <w:b/>
+          <w:sz w:val="28"/>
+        </w:rPr>
+        <w:t xml:space="preserve"> </w:t>
       </w:r>
       <w:bookmarkStart w:id="0" w:name="_GoBack"/>
       <w:bookmarkEnd w:id="0"/>
@@ -1174,34 +1190,34 @@
         <w:rPr>
           <w:rFonts w:ascii="Garamond" w:hAnsi="Garamond"/>
         </w:rPr>
-        <w:t xml:space="preserve"> </w:t>
+        <w:t xml:space="preserve"> (</w:t>
+      </w:r>
+      <w:proofErr w:type="spellStart"/>
+      <w:r>
+        <w:rPr>
+          <w:rFonts w:ascii="Garamond" w:hAnsi="Garamond"/>
+        </w:rPr>
+        <w:t>homogamety</w:t>
+      </w:r>
+      <w:proofErr w:type="spellEnd"/>
+      <w:r>
+        <w:rPr>
+          <w:rFonts w:ascii="Garamond" w:hAnsi="Garamond"/>
+        </w:rPr>
+        <w:t>)</w:t>
+      </w:r>
+      <w:r>
+        <w:rPr>
+          <w:rFonts w:ascii="Garamond" w:hAnsi="Garamond"/>
+        </w:rPr>
+        <w:t xml:space="preserve">, so the effects of any genes found on the X chromosome become averaged out, </w:t>
       </w:r>
       <w:r>
         <w:rPr>
           <w:rFonts w:ascii="Garamond" w:hAnsi="Garamond"/>
         </w:rPr>
         <w:lastRenderedPageBreak/>
-        <w:t>(</w:t>
-      </w:r>
-      <w:proofErr w:type="spellStart"/>
-      <w:r>
-        <w:rPr>
-          <w:rFonts w:ascii="Garamond" w:hAnsi="Garamond"/>
-        </w:rPr>
-        <w:t>homogamety</w:t>
-      </w:r>
-      <w:proofErr w:type="spellEnd"/>
-      <w:r>
-        <w:rPr>
-          <w:rFonts w:ascii="Garamond" w:hAnsi="Garamond"/>
-        </w:rPr>
-        <w:t>)</w:t>
-      </w:r>
-      <w:r>
-        <w:rPr>
-          <w:rFonts w:ascii="Garamond" w:hAnsi="Garamond"/>
-        </w:rPr>
-        <w:t>, so the effects of any genes found on the X chromosome become averaged out, either through epigenetic inactivation of some regions during development</w:t>
+        <w:t>either through epigenetic inactivation of some regions during development</w:t>
       </w:r>
       <w:r>
         <w:rPr>
@@ -2017,7 +2033,6 @@
         <w:rPr>
           <w:rFonts w:ascii="Garamond" w:hAnsi="Garamond"/>
         </w:rPr>
-        <w:lastRenderedPageBreak/>
         <w:t>So</w:t>
       </w:r>
       <w:proofErr w:type="gramEnd"/>
@@ -2324,104 +2339,110 @@
         <w:rPr>
           <w:rFonts w:ascii="Garamond" w:hAnsi="Garamond"/>
         </w:rPr>
+        <w:t>We chose to include SSD as a</w:t>
+      </w:r>
+      <w:r>
+        <w:rPr>
+          <w:rFonts w:ascii="Garamond" w:hAnsi="Garamond"/>
+        </w:rPr>
+        <w:t>n additional</w:t>
+      </w:r>
+      <w:r>
+        <w:rPr>
+          <w:rFonts w:ascii="Garamond" w:hAnsi="Garamond"/>
+        </w:rPr>
+        <w:t xml:space="preserve"> moderator </w:t>
+      </w:r>
+      <w:r>
+        <w:rPr>
+          <w:rFonts w:ascii="Garamond" w:hAnsi="Garamond"/>
+        </w:rPr>
+        <w:t>in</w:t>
+      </w:r>
+      <w:r>
+        <w:rPr>
+          <w:rFonts w:ascii="Garamond" w:hAnsi="Garamond"/>
+        </w:rPr>
+        <w:t xml:space="preserve"> our meta-analysis because it is a </w:t>
+      </w:r>
+      <w:r>
+        <w:rPr>
+          <w:rFonts w:ascii="Garamond" w:hAnsi="Garamond"/>
+        </w:rPr>
+        <w:t>good proxy</w:t>
+      </w:r>
+      <w:r>
+        <w:rPr>
+          <w:rFonts w:ascii="Garamond" w:hAnsi="Garamond"/>
+        </w:rPr>
+        <w:t xml:space="preserve"> </w:t>
+      </w:r>
+      <w:r>
+        <w:rPr>
+          <w:rFonts w:ascii="Garamond" w:hAnsi="Garamond"/>
+        </w:rPr>
+        <w:t>for</w:t>
+      </w:r>
+      <w:r>
+        <w:rPr>
+          <w:rFonts w:ascii="Garamond" w:hAnsi="Garamond"/>
+        </w:rPr>
+        <w:t xml:space="preserve"> the strength of sexual selection (</w:t>
+      </w:r>
+      <w:r>
+        <w:rPr>
+          <w:rFonts w:ascii="Garamond" w:hAnsi="Garamond"/>
+        </w:rPr>
+        <w:t>i.e.</w:t>
+      </w:r>
+      <w:r>
+        <w:rPr>
+          <w:rFonts w:ascii="Garamond" w:hAnsi="Garamond"/>
+        </w:rPr>
+        <w:t xml:space="preserve"> larger male</w:t>
+      </w:r>
+      <w:r>
+        <w:rPr>
+          <w:rFonts w:ascii="Garamond" w:hAnsi="Garamond"/>
+        </w:rPr>
+        <w:t xml:space="preserve"> </w:t>
+      </w:r>
+      <w:r>
+        <w:rPr>
+          <w:rFonts w:ascii="Garamond" w:hAnsi="Garamond"/>
+        </w:rPr>
+        <w:t>s</w:t>
+      </w:r>
+      <w:r>
+        <w:rPr>
+          <w:rFonts w:ascii="Garamond" w:hAnsi="Garamond"/>
+        </w:rPr>
+        <w:t>ize</w:t>
+      </w:r>
+      <w:r>
+        <w:rPr>
+          <w:rFonts w:ascii="Garamond" w:hAnsi="Garamond"/>
+        </w:rPr>
+        <w:t xml:space="preserve"> reflect</w:t>
+      </w:r>
+      <w:r>
+        <w:rPr>
+          <w:rFonts w:ascii="Garamond" w:hAnsi="Garamond"/>
+        </w:rPr>
+        <w:t>s</w:t>
+      </w:r>
+      <w:r>
+        <w:rPr>
+          <w:rFonts w:ascii="Garamond" w:hAnsi="Garamond"/>
+        </w:rPr>
+        <w:t xml:space="preserve"> a condition-</w:t>
+      </w:r>
+      <w:r>
+        <w:rPr>
+          <w:rFonts w:ascii="Garamond" w:hAnsi="Garamond"/>
+        </w:rPr>
         <w:lastRenderedPageBreak/>
-        <w:t>We chose to include SSD as a</w:t>
-      </w:r>
-      <w:r>
-        <w:rPr>
-          <w:rFonts w:ascii="Garamond" w:hAnsi="Garamond"/>
-        </w:rPr>
-        <w:t>n additional</w:t>
-      </w:r>
-      <w:r>
-        <w:rPr>
-          <w:rFonts w:ascii="Garamond" w:hAnsi="Garamond"/>
-        </w:rPr>
-        <w:t xml:space="preserve"> moderator </w:t>
-      </w:r>
-      <w:r>
-        <w:rPr>
-          <w:rFonts w:ascii="Garamond" w:hAnsi="Garamond"/>
-        </w:rPr>
-        <w:t>in</w:t>
-      </w:r>
-      <w:r>
-        <w:rPr>
-          <w:rFonts w:ascii="Garamond" w:hAnsi="Garamond"/>
-        </w:rPr>
-        <w:t xml:space="preserve"> our meta-analysis because it is a </w:t>
-      </w:r>
-      <w:r>
-        <w:rPr>
-          <w:rFonts w:ascii="Garamond" w:hAnsi="Garamond"/>
-        </w:rPr>
-        <w:t>good proxy</w:t>
-      </w:r>
-      <w:r>
-        <w:rPr>
-          <w:rFonts w:ascii="Garamond" w:hAnsi="Garamond"/>
-        </w:rPr>
-        <w:t xml:space="preserve"> </w:t>
-      </w:r>
-      <w:r>
-        <w:rPr>
-          <w:rFonts w:ascii="Garamond" w:hAnsi="Garamond"/>
-        </w:rPr>
-        <w:t>for</w:t>
-      </w:r>
-      <w:r>
-        <w:rPr>
-          <w:rFonts w:ascii="Garamond" w:hAnsi="Garamond"/>
-        </w:rPr>
-        <w:t xml:space="preserve"> the strength of sexual selection (</w:t>
-      </w:r>
-      <w:r>
-        <w:rPr>
-          <w:rFonts w:ascii="Garamond" w:hAnsi="Garamond"/>
-        </w:rPr>
-        <w:t>i.e.</w:t>
-      </w:r>
-      <w:r>
-        <w:rPr>
-          <w:rFonts w:ascii="Garamond" w:hAnsi="Garamond"/>
-        </w:rPr>
-        <w:t xml:space="preserve"> larger male</w:t>
-      </w:r>
-      <w:r>
-        <w:rPr>
-          <w:rFonts w:ascii="Garamond" w:hAnsi="Garamond"/>
-        </w:rPr>
-        <w:t xml:space="preserve"> </w:t>
-      </w:r>
-      <w:r>
-        <w:rPr>
-          <w:rFonts w:ascii="Garamond" w:hAnsi="Garamond"/>
-        </w:rPr>
-        <w:t>s</w:t>
-      </w:r>
-      <w:r>
-        <w:rPr>
-          <w:rFonts w:ascii="Garamond" w:hAnsi="Garamond"/>
-        </w:rPr>
-        <w:t>ize</w:t>
-      </w:r>
-      <w:r>
-        <w:rPr>
-          <w:rFonts w:ascii="Garamond" w:hAnsi="Garamond"/>
-        </w:rPr>
-        <w:t xml:space="preserve"> reflect</w:t>
-      </w:r>
-      <w:r>
-        <w:rPr>
-          <w:rFonts w:ascii="Garamond" w:hAnsi="Garamond"/>
-        </w:rPr>
-        <w:t>s</w:t>
-      </w:r>
-      <w:r>
-        <w:rPr>
-          <w:rFonts w:ascii="Garamond" w:hAnsi="Garamond"/>
-        </w:rPr>
-        <w:t xml:space="preserve"> a condition-dependent trait, polygynous mating system, </w:t>
+        <w:t xml:space="preserve">dependent trait, polygynous mating system, </w:t>
       </w:r>
       <w:r>
         <w:rPr>
@@ -4878,7 +4899,7 @@
 </file>
 
 <file path=customXml/itemProps1.xml><?xml version="1.0" encoding="utf-8"?>
-<ds:datastoreItem xmlns:ds="http://schemas.openxmlformats.org/officeDocument/2006/customXml" ds:itemID="{6E97179C-5794-0F42-82AD-A0B3BA2C4151}">
+<ds:datastoreItem xmlns:ds="http://schemas.openxmlformats.org/officeDocument/2006/customXml" ds:itemID="{4136E2D0-BC87-9041-983A-2CCE7CCA7569}">
   <ds:schemaRefs>
     <ds:schemaRef ds:uri="http://schemas.openxmlformats.org/officeDocument/2006/bibliography"/>
   </ds:schemaRefs>

</xml_diff>